<commit_message>
updated tables with gestational age, new vit a cut offs
</commit_message>
<xml_diff>
--- a/tables/enrollment/pregnancy-immune-enrollment.docx
+++ b/tables/enrollment/pregnancy-immune-enrollment.docx
@@ -283,15 +283,6 @@
               <w:spacing w:before="100" w:after="100"/>
               <w:ind w:left="100" w:right="100"/>
             </w:pPr>
-            <w:r>
-              <w:rPr>
-                <w:rFonts w:ascii="Helvetica" w:eastAsia="Helvetica" w:hAnsi="Helvetica" w:cs="Helvetica"/>
-                <w:color w:val="000000"/>
-                <w:sz w:val="22"/>
-                <w:szCs w:val="22"/>
-              </w:rPr>
-              <w:t>Anthropometry (3 months)</w:t>
-            </w:r>
           </w:p>
         </w:tc>
         <w:tc>
@@ -318,7 +309,7 @@
                 <w:sz w:val="22"/>
                 <w:szCs w:val="22"/>
               </w:rPr>
-              <w:t>Length-for-age Z score</w:t>
+              <w:t>Gestational Age (weeks)</w:t>
             </w:r>
           </w:p>
         </w:tc>
@@ -347,7 +338,7 @@
                 <w:sz w:val="22"/>
                 <w:szCs w:val="22"/>
               </w:rPr>
-              <w:t>-1.29 (-2.04, -0.48)</w:t>
+              <w:t>21.86 (17.29, 25.86)</w:t>
             </w:r>
           </w:p>
         </w:tc>
@@ -393,6 +384,15 @@
               <w:spacing w:before="100" w:after="100"/>
               <w:ind w:left="100" w:right="100"/>
             </w:pPr>
+            <w:r>
+              <w:rPr>
+                <w:rFonts w:ascii="Helvetica" w:eastAsia="Helvetica" w:hAnsi="Helvetica" w:cs="Helvetica"/>
+                <w:color w:val="000000"/>
+                <w:sz w:val="22"/>
+                <w:szCs w:val="22"/>
+              </w:rPr>
+              <w:t>Anthropometry (3 months)</w:t>
+            </w:r>
           </w:p>
         </w:tc>
         <w:tc>
@@ -419,7 +419,7 @@
                 <w:sz w:val="22"/>
                 <w:szCs w:val="22"/>
               </w:rPr>
-              <w:t>Weight-for-age Z score</w:t>
+              <w:t>Length-for-age Z score</w:t>
             </w:r>
           </w:p>
         </w:tc>
@@ -448,7 +448,7 @@
                 <w:sz w:val="22"/>
                 <w:szCs w:val="22"/>
               </w:rPr>
-              <w:t>-1.21 (-1.84, -0.51)</w:t>
+              <w:t>-1.29 (-2.04, -0.48)</w:t>
             </w:r>
           </w:p>
         </w:tc>
@@ -520,7 +520,7 @@
                 <w:sz w:val="22"/>
                 <w:szCs w:val="22"/>
               </w:rPr>
-              <w:t>Weight-for-length Z score</w:t>
+              <w:t>Weight-for-age Z score</w:t>
             </w:r>
           </w:p>
         </w:tc>
@@ -549,7 +549,7 @@
                 <w:sz w:val="22"/>
                 <w:szCs w:val="22"/>
               </w:rPr>
-              <w:t>-0.26 (-1.19, 0.5)</w:t>
+              <w:t>-1.21 (-1.84, -0.51)</w:t>
             </w:r>
           </w:p>
         </w:tc>
@@ -621,7 +621,7 @@
                 <w:sz w:val="22"/>
                 <w:szCs w:val="22"/>
               </w:rPr>
-              <w:t>Head circumference-for-age Z score</w:t>
+              <w:t>Weight-for-length Z score</w:t>
             </w:r>
           </w:p>
         </w:tc>
@@ -650,7 +650,7 @@
                 <w:sz w:val="22"/>
                 <w:szCs w:val="22"/>
               </w:rPr>
-              <w:t>-1.83 (-2.49, -1.13)</w:t>
+              <w:t>-0.26 (-1.19, 0.5)</w:t>
             </w:r>
           </w:p>
         </w:tc>
@@ -696,15 +696,6 @@
               <w:spacing w:before="100" w:after="100"/>
               <w:ind w:left="100" w:right="100"/>
             </w:pPr>
-            <w:r>
-              <w:rPr>
-                <w:rFonts w:ascii="Helvetica" w:eastAsia="Helvetica" w:hAnsi="Helvetica" w:cs="Helvetica"/>
-                <w:color w:val="000000"/>
-                <w:sz w:val="22"/>
-                <w:szCs w:val="22"/>
-              </w:rPr>
-              <w:t>Anthropometry (14 months)</w:t>
-            </w:r>
           </w:p>
         </w:tc>
         <w:tc>
@@ -731,7 +722,7 @@
                 <w:sz w:val="22"/>
                 <w:szCs w:val="22"/>
               </w:rPr>
-              <w:t>Length-for-age Z score</w:t>
+              <w:t>Head circumference-for-age Z score</w:t>
             </w:r>
           </w:p>
         </w:tc>
@@ -760,7 +751,7 @@
                 <w:sz w:val="22"/>
                 <w:szCs w:val="22"/>
               </w:rPr>
-              <w:t>-1.44 (-2.22, -0.82)</w:t>
+              <w:t>-1.83 (-2.49, -1.13)</w:t>
             </w:r>
           </w:p>
         </w:tc>
@@ -806,6 +797,15 @@
               <w:spacing w:before="100" w:after="100"/>
               <w:ind w:left="100" w:right="100"/>
             </w:pPr>
+            <w:r>
+              <w:rPr>
+                <w:rFonts w:ascii="Helvetica" w:eastAsia="Helvetica" w:hAnsi="Helvetica" w:cs="Helvetica"/>
+                <w:color w:val="000000"/>
+                <w:sz w:val="22"/>
+                <w:szCs w:val="22"/>
+              </w:rPr>
+              <w:t>Anthropometry (14 months)</w:t>
+            </w:r>
           </w:p>
         </w:tc>
         <w:tc>
@@ -832,7 +832,7 @@
                 <w:sz w:val="22"/>
                 <w:szCs w:val="22"/>
               </w:rPr>
-              <w:t>Weight-for-age Z score</w:t>
+              <w:t>Length-for-age Z score</w:t>
             </w:r>
           </w:p>
         </w:tc>
@@ -861,7 +861,7 @@
                 <w:sz w:val="22"/>
                 <w:szCs w:val="22"/>
               </w:rPr>
-              <w:t>-1.39 (-2.07, -0.8)</w:t>
+              <w:t>-1.44 (-2.22, -0.82)</w:t>
             </w:r>
           </w:p>
         </w:tc>
@@ -933,7 +933,7 @@
                 <w:sz w:val="22"/>
                 <w:szCs w:val="22"/>
               </w:rPr>
-              <w:t>Weight-for-length Z score</w:t>
+              <w:t>Weight-for-age Z score</w:t>
             </w:r>
           </w:p>
         </w:tc>
@@ -962,7 +962,7 @@
                 <w:sz w:val="22"/>
                 <w:szCs w:val="22"/>
               </w:rPr>
-              <w:t>-1 (-1.68, -0.32)</w:t>
+              <w:t>-1.39 (-2.07, -0.8)</w:t>
             </w:r>
           </w:p>
         </w:tc>
@@ -1034,7 +1034,7 @@
                 <w:sz w:val="22"/>
                 <w:szCs w:val="22"/>
               </w:rPr>
-              <w:t>Head circumference-for-age Z score</w:t>
+              <w:t>Weight-for-length Z score</w:t>
             </w:r>
           </w:p>
         </w:tc>
@@ -1063,7 +1063,7 @@
                 <w:sz w:val="22"/>
                 <w:szCs w:val="22"/>
               </w:rPr>
-              <w:t>-1.81 (-2.43, -1.23)</w:t>
+              <w:t>-1 (-1.68, -0.32)</w:t>
             </w:r>
           </w:p>
         </w:tc>
@@ -1109,15 +1109,6 @@
               <w:spacing w:before="100" w:after="100"/>
               <w:ind w:left="100" w:right="100"/>
             </w:pPr>
-            <w:r>
-              <w:rPr>
-                <w:rFonts w:ascii="Helvetica" w:eastAsia="Helvetica" w:hAnsi="Helvetica" w:cs="Helvetica"/>
-                <w:color w:val="000000"/>
-                <w:sz w:val="22"/>
-                <w:szCs w:val="22"/>
-              </w:rPr>
-              <w:t>Anthropometry (28 months)</w:t>
-            </w:r>
           </w:p>
         </w:tc>
         <w:tc>
@@ -1144,7 +1135,7 @@
                 <w:sz w:val="22"/>
                 <w:szCs w:val="22"/>
               </w:rPr>
-              <w:t>Length-for-age Z score</w:t>
+              <w:t>Head circumference-for-age Z score</w:t>
             </w:r>
           </w:p>
         </w:tc>
@@ -1173,7 +1164,7 @@
                 <w:sz w:val="22"/>
                 <w:szCs w:val="22"/>
               </w:rPr>
-              <w:t>-1.6 (-2.35, -1.01)</w:t>
+              <w:t>-1.81 (-2.43, -1.23)</w:t>
             </w:r>
           </w:p>
         </w:tc>
@@ -1219,6 +1210,15 @@
               <w:spacing w:before="100" w:after="100"/>
               <w:ind w:left="100" w:right="100"/>
             </w:pPr>
+            <w:r>
+              <w:rPr>
+                <w:rFonts w:ascii="Helvetica" w:eastAsia="Helvetica" w:hAnsi="Helvetica" w:cs="Helvetica"/>
+                <w:color w:val="000000"/>
+                <w:sz w:val="22"/>
+                <w:szCs w:val="22"/>
+              </w:rPr>
+              <w:t>Anthropometry (28 months)</w:t>
+            </w:r>
           </w:p>
         </w:tc>
         <w:tc>
@@ -1245,7 +1245,7 @@
                 <w:sz w:val="22"/>
                 <w:szCs w:val="22"/>
               </w:rPr>
-              <w:t>Weight-for-age Z score</w:t>
+              <w:t>Length-for-age Z score</w:t>
             </w:r>
           </w:p>
         </w:tc>
@@ -1274,7 +1274,7 @@
                 <w:sz w:val="22"/>
                 <w:szCs w:val="22"/>
               </w:rPr>
-              <w:t>-1.57 (-2.13, -0.96)</w:t>
+              <w:t>-1.6 (-2.35, -1.01)</w:t>
             </w:r>
           </w:p>
         </w:tc>
@@ -1346,7 +1346,7 @@
                 <w:sz w:val="22"/>
                 <w:szCs w:val="22"/>
               </w:rPr>
-              <w:t>Weight-for-length Z score</w:t>
+              <w:t>Weight-for-age Z score</w:t>
             </w:r>
           </w:p>
         </w:tc>
@@ -1375,7 +1375,7 @@
                 <w:sz w:val="22"/>
                 <w:szCs w:val="22"/>
               </w:rPr>
-              <w:t>-0.98 (-1.6, -0.36)</w:t>
+              <w:t>-1.57 (-2.13, -0.96)</w:t>
             </w:r>
           </w:p>
         </w:tc>
@@ -1447,7 +1447,7 @@
                 <w:sz w:val="22"/>
                 <w:szCs w:val="22"/>
               </w:rPr>
-              <w:t>Head circumference-for-age Z score</w:t>
+              <w:t>Weight-for-length Z score</w:t>
             </w:r>
           </w:p>
         </w:tc>
@@ -1476,7 +1476,7 @@
                 <w:sz w:val="22"/>
                 <w:szCs w:val="22"/>
               </w:rPr>
-              <w:t>-1.79 (-2.37, -1.25)</w:t>
+              <w:t>-0.98 (-1.6, -0.36)</w:t>
             </w:r>
           </w:p>
         </w:tc>
@@ -1522,15 +1522,6 @@
               <w:spacing w:before="100" w:after="100"/>
               <w:ind w:left="100" w:right="100"/>
             </w:pPr>
-            <w:r>
-              <w:rPr>
-                <w:rFonts w:ascii="Helvetica" w:eastAsia="Helvetica" w:hAnsi="Helvetica" w:cs="Helvetica"/>
-                <w:color w:val="000000"/>
-                <w:sz w:val="22"/>
-                <w:szCs w:val="22"/>
-              </w:rPr>
-              <w:t>Diarrhea (14 months)</w:t>
-            </w:r>
           </w:p>
         </w:tc>
         <w:tc>
@@ -1557,7 +1548,7 @@
                 <w:sz w:val="22"/>
                 <w:szCs w:val="22"/>
               </w:rPr>
-              <w:t>Caregiver-reported 7-day recall</w:t>
+              <w:t>Head circumference-for-age Z score</w:t>
             </w:r>
           </w:p>
         </w:tc>
@@ -1586,7 +1577,7 @@
                 <w:sz w:val="22"/>
                 <w:szCs w:val="22"/>
               </w:rPr>
-              <w:t>82 (16%)</w:t>
+              <w:t>-1.79 (-2.37, -1.25)</w:t>
             </w:r>
           </w:p>
         </w:tc>
@@ -1639,7 +1630,7 @@
                 <w:sz w:val="22"/>
                 <w:szCs w:val="22"/>
               </w:rPr>
-              <w:t>Diarrhea (28 months)</w:t>
+              <w:t>Diarrhea (14 months)</w:t>
             </w:r>
           </w:p>
         </w:tc>
@@ -1696,7 +1687,7 @@
                 <w:sz w:val="22"/>
                 <w:szCs w:val="22"/>
               </w:rPr>
-              <w:t>42 (8%)</w:t>
+              <w:t>82 (16%)</w:t>
             </w:r>
           </w:p>
         </w:tc>
@@ -1723,15 +1714,6 @@
               <w:spacing w:before="100" w:after="100"/>
               <w:ind w:left="100" w:right="100"/>
             </w:pPr>
-            <w:r>
-              <w:rPr>
-                <w:rFonts w:ascii="Helvetica" w:eastAsia="Helvetica" w:hAnsi="Helvetica" w:cs="Helvetica"/>
-                <w:color w:val="000000"/>
-                <w:sz w:val="22"/>
-                <w:szCs w:val="22"/>
-              </w:rPr>
-              <w:t>Mother</w:t>
-            </w:r>
           </w:p>
         </w:tc>
         <w:tc>
@@ -1751,6 +1733,15 @@
               <w:spacing w:before="100" w:after="100"/>
               <w:ind w:left="100" w:right="100"/>
             </w:pPr>
+            <w:r>
+              <w:rPr>
+                <w:rFonts w:ascii="Helvetica" w:eastAsia="Helvetica" w:hAnsi="Helvetica" w:cs="Helvetica"/>
+                <w:color w:val="000000"/>
+                <w:sz w:val="22"/>
+                <w:szCs w:val="22"/>
+              </w:rPr>
+              <w:t>Diarrhea (28 months)</w:t>
+            </w:r>
           </w:p>
         </w:tc>
         <w:tc>
@@ -1777,7 +1768,7 @@
                 <w:sz w:val="22"/>
                 <w:szCs w:val="22"/>
               </w:rPr>
-              <w:t>Age (years)</w:t>
+              <w:t>Caregiver-reported 7-day recall</w:t>
             </w:r>
           </w:p>
         </w:tc>
@@ -1806,7 +1797,7 @@
                 <w:sz w:val="22"/>
                 <w:szCs w:val="22"/>
               </w:rPr>
-              <w:t>24 (20, 27)</w:t>
+              <w:t>42 (8%)</w:t>
             </w:r>
           </w:p>
         </w:tc>
@@ -1833,6 +1824,15 @@
               <w:spacing w:before="100" w:after="100"/>
               <w:ind w:left="100" w:right="100"/>
             </w:pPr>
+            <w:r>
+              <w:rPr>
+                <w:rFonts w:ascii="Helvetica" w:eastAsia="Helvetica" w:hAnsi="Helvetica" w:cs="Helvetica"/>
+                <w:color w:val="000000"/>
+                <w:sz w:val="22"/>
+                <w:szCs w:val="22"/>
+              </w:rPr>
+              <w:t>Mother</w:t>
+            </w:r>
           </w:p>
         </w:tc>
         <w:tc>
@@ -1852,15 +1852,6 @@
               <w:spacing w:before="100" w:after="100"/>
               <w:ind w:left="100" w:right="100"/>
             </w:pPr>
-            <w:r>
-              <w:rPr>
-                <w:rFonts w:ascii="Helvetica" w:eastAsia="Helvetica" w:hAnsi="Helvetica" w:cs="Helvetica"/>
-                <w:color w:val="000000"/>
-                <w:sz w:val="22"/>
-                <w:szCs w:val="22"/>
-              </w:rPr>
-              <w:t>Anthropometry at enrollment</w:t>
-            </w:r>
           </w:p>
         </w:tc>
         <w:tc>
@@ -1887,7 +1878,7 @@
                 <w:sz w:val="22"/>
                 <w:szCs w:val="22"/>
               </w:rPr>
-              <w:t>Height (cm)</w:t>
+              <w:t>Age (years)</w:t>
             </w:r>
           </w:p>
         </w:tc>
@@ -1916,7 +1907,7 @@
                 <w:sz w:val="22"/>
                 <w:szCs w:val="22"/>
               </w:rPr>
-              <w:t>149.95 (146.7, 153.72)</w:t>
+              <w:t>24 (20, 27)</w:t>
             </w:r>
           </w:p>
         </w:tc>
@@ -1969,7 +1960,7 @@
                 <w:sz w:val="22"/>
                 <w:szCs w:val="22"/>
               </w:rPr>
-              <w:t>Education</w:t>
+              <w:t>Anthropometry at enrollment</w:t>
             </w:r>
           </w:p>
         </w:tc>
@@ -1997,7 +1988,7 @@
                 <w:sz w:val="22"/>
                 <w:szCs w:val="22"/>
               </w:rPr>
-              <w:t>Schooling completed (years)</w:t>
+              <w:t>Height (cm)</w:t>
             </w:r>
           </w:p>
         </w:tc>
@@ -2026,7 +2017,7 @@
                 <w:sz w:val="22"/>
                 <w:szCs w:val="22"/>
               </w:rPr>
-              <w:t>6 (4, 9)</w:t>
+              <w:t>149.95 (146.7, 153.72)</w:t>
             </w:r>
           </w:p>
         </w:tc>
@@ -2079,7 +2070,7 @@
                 <w:sz w:val="22"/>
                 <w:szCs w:val="22"/>
               </w:rPr>
-              <w:t>Depression 14 Months</w:t>
+              <w:t>Education</w:t>
             </w:r>
           </w:p>
         </w:tc>
@@ -2107,7 +2098,7 @@
                 <w:sz w:val="22"/>
                 <w:szCs w:val="22"/>
               </w:rPr>
-              <w:t>CES-D score</w:t>
+              <w:t>Schooling completed (years)</w:t>
             </w:r>
           </w:p>
         </w:tc>
@@ -2136,7 +2127,7 @@
                 <w:sz w:val="22"/>
                 <w:szCs w:val="22"/>
               </w:rPr>
-              <w:t>10 (6, 16)</w:t>
+              <w:t>6 (4, 9)</w:t>
             </w:r>
           </w:p>
         </w:tc>
@@ -2189,7 +2180,7 @@
                 <w:sz w:val="22"/>
                 <w:szCs w:val="22"/>
               </w:rPr>
-              <w:t>Depression 28 Months</w:t>
+              <w:t>Depression 14 Months</w:t>
             </w:r>
           </w:p>
         </w:tc>
@@ -2246,7 +2237,7 @@
                 <w:sz w:val="22"/>
                 <w:szCs w:val="22"/>
               </w:rPr>
-              <w:t>9 (5, 17)</w:t>
+              <w:t>10 (6, 16)</w:t>
             </w:r>
           </w:p>
         </w:tc>
@@ -2299,7 +2290,7 @@
                 <w:sz w:val="22"/>
                 <w:szCs w:val="22"/>
               </w:rPr>
-              <w:t>Perceived stress 28 Months</w:t>
+              <w:t>Depression 28 Months</w:t>
             </w:r>
           </w:p>
         </w:tc>
@@ -2327,7 +2318,7 @@
                 <w:sz w:val="22"/>
                 <w:szCs w:val="22"/>
               </w:rPr>
-              <w:t>Perceived Stress Scale score</w:t>
+              <w:t>CES-D score</w:t>
             </w:r>
           </w:p>
         </w:tc>
@@ -2356,7 +2347,7 @@
                 <w:sz w:val="22"/>
                 <w:szCs w:val="22"/>
               </w:rPr>
-              <w:t>14 (11, 18)</w:t>
+              <w:t>9 (5, 17)</w:t>
             </w:r>
           </w:p>
         </w:tc>
@@ -2409,7 +2400,7 @@
                 <w:sz w:val="22"/>
                 <w:szCs w:val="22"/>
               </w:rPr>
-              <w:t>Intimate partner violence</w:t>
+              <w:t>Perceived stress 28 Months</w:t>
             </w:r>
           </w:p>
         </w:tc>
@@ -2437,7 +2428,7 @@
                 <w:sz w:val="22"/>
                 <w:szCs w:val="22"/>
               </w:rPr>
-              <w:t>Any lifetime exposure</w:t>
+              <w:t>Perceived Stress Scale score</w:t>
             </w:r>
           </w:p>
         </w:tc>
@@ -2466,7 +2457,7 @@
                 <w:sz w:val="22"/>
                 <w:szCs w:val="22"/>
               </w:rPr>
-              <w:t>289 (57%)</w:t>
+              <w:t>14 (11, 18)</w:t>
             </w:r>
           </w:p>
         </w:tc>
@@ -2479,6 +2470,116 @@
         <w:tc>
           <w:tcPr>
             <w:tcW w:w="1463" w:type="dxa"/>
+            <w:shd w:val="clear" w:color="auto" w:fill="FFFFFF"/>
+            <w:tcMar>
+              <w:top w:w="0" w:type="dxa"/>
+              <w:left w:w="0" w:type="dxa"/>
+              <w:bottom w:w="0" w:type="dxa"/>
+              <w:right w:w="0" w:type="dxa"/>
+            </w:tcMar>
+            <w:vAlign w:val="center"/>
+          </w:tcPr>
+          <w:p>
+            <w:pPr>
+              <w:spacing w:before="100" w:after="100"/>
+              <w:ind w:left="100" w:right="100"/>
+            </w:pPr>
+          </w:p>
+        </w:tc>
+        <w:tc>
+          <w:tcPr>
+            <w:tcW w:w="3186" w:type="dxa"/>
+            <w:shd w:val="clear" w:color="auto" w:fill="FFFFFF"/>
+            <w:tcMar>
+              <w:top w:w="0" w:type="dxa"/>
+              <w:left w:w="0" w:type="dxa"/>
+              <w:bottom w:w="0" w:type="dxa"/>
+              <w:right w:w="0" w:type="dxa"/>
+            </w:tcMar>
+            <w:vAlign w:val="center"/>
+          </w:tcPr>
+          <w:p>
+            <w:pPr>
+              <w:spacing w:before="100" w:after="100"/>
+              <w:ind w:left="100" w:right="100"/>
+            </w:pPr>
+            <w:r>
+              <w:rPr>
+                <w:rFonts w:ascii="Helvetica" w:eastAsia="Helvetica" w:hAnsi="Helvetica" w:cs="Helvetica"/>
+                <w:color w:val="000000"/>
+                <w:sz w:val="22"/>
+                <w:szCs w:val="22"/>
+              </w:rPr>
+              <w:t>Intimate partner violence</w:t>
+            </w:r>
+          </w:p>
+        </w:tc>
+        <w:tc>
+          <w:tcPr>
+            <w:tcW w:w="3944" w:type="dxa"/>
+            <w:shd w:val="clear" w:color="auto" w:fill="FFFFFF"/>
+            <w:tcMar>
+              <w:top w:w="0" w:type="dxa"/>
+              <w:left w:w="0" w:type="dxa"/>
+              <w:bottom w:w="0" w:type="dxa"/>
+              <w:right w:w="0" w:type="dxa"/>
+            </w:tcMar>
+            <w:vAlign w:val="center"/>
+          </w:tcPr>
+          <w:p>
+            <w:pPr>
+              <w:spacing w:before="100" w:after="100"/>
+              <w:ind w:left="100" w:right="100"/>
+            </w:pPr>
+            <w:r>
+              <w:rPr>
+                <w:rFonts w:ascii="Helvetica" w:eastAsia="Helvetica" w:hAnsi="Helvetica" w:cs="Helvetica"/>
+                <w:color w:val="000000"/>
+                <w:sz w:val="22"/>
+                <w:szCs w:val="22"/>
+              </w:rPr>
+              <w:t>Any lifetime exposure</w:t>
+            </w:r>
+          </w:p>
+        </w:tc>
+        <w:tc>
+          <w:tcPr>
+            <w:tcW w:w="2637" w:type="dxa"/>
+            <w:shd w:val="clear" w:color="auto" w:fill="FFFFFF"/>
+            <w:tcMar>
+              <w:top w:w="0" w:type="dxa"/>
+              <w:left w:w="0" w:type="dxa"/>
+              <w:bottom w:w="0" w:type="dxa"/>
+              <w:right w:w="0" w:type="dxa"/>
+            </w:tcMar>
+            <w:vAlign w:val="center"/>
+          </w:tcPr>
+          <w:p>
+            <w:pPr>
+              <w:spacing w:before="100" w:after="100"/>
+              <w:ind w:left="100" w:right="100"/>
+              <w:jc w:val="center"/>
+            </w:pPr>
+            <w:r>
+              <w:rPr>
+                <w:rFonts w:ascii="Helvetica" w:eastAsia="Helvetica" w:hAnsi="Helvetica" w:cs="Helvetica"/>
+                <w:color w:val="000000"/>
+                <w:sz w:val="22"/>
+                <w:szCs w:val="22"/>
+              </w:rPr>
+              <w:t>289 (57%)</w:t>
+            </w:r>
+          </w:p>
+        </w:tc>
+      </w:tr>
+      <w:tr>
+        <w:trPr>
+          <w:cantSplit/>
+          <w:jc w:val="center"/>
+        </w:trPr>
+        <w:tc>
+          <w:tcPr>
+            <w:tcW w:w="1463" w:type="dxa"/>
             <w:tcBorders>
               <w:bottom w:val="single" w:sz="8" w:space="0" w:color="000000"/>
             </w:tcBorders>
@@ -2526,13 +2627,11 @@
             <w:pPr>
               <w:spacing w:before="100" w:after="100"/>
               <w:ind w:left="100" w:right="100"/>
-              <w:rPr>
-                <w:rFonts w:ascii="Helvetica" w:hAnsi="Helvetica"/>
-              </w:rPr>
-            </w:pPr>
-            <w:r>
-              <w:rPr>
-                <w:rFonts w:ascii="Helvetica" w:hAnsi="Helvetica"/>
+            </w:pPr>
+            <w:r>
+              <w:rPr>
+                <w:rFonts w:ascii="Helvetica" w:eastAsia="Helvetica" w:hAnsi="Helvetica" w:cs="Helvetica"/>
+                <w:color w:val="000000"/>
                 <w:sz w:val="22"/>
                 <w:szCs w:val="22"/>
               </w:rPr>
@@ -2599,7 +2698,34 @@
                 <w:sz w:val="22"/>
                 <w:szCs w:val="22"/>
               </w:rPr>
-              <w:t>163 (28%)</w:t>
+              <w:t>162</w:t>
+            </w:r>
+            <w:r>
+              <w:rPr>
+                <w:rFonts w:ascii="Helvetica" w:eastAsia="Helvetica" w:hAnsi="Helvetica" w:cs="Helvetica"/>
+                <w:color w:val="000000"/>
+                <w:sz w:val="22"/>
+                <w:szCs w:val="22"/>
+              </w:rPr>
+              <w:t xml:space="preserve"> (</w:t>
+            </w:r>
+            <w:r>
+              <w:rPr>
+                <w:rFonts w:ascii="Helvetica" w:eastAsia="Helvetica" w:hAnsi="Helvetica" w:cs="Helvetica"/>
+                <w:color w:val="000000"/>
+                <w:sz w:val="22"/>
+                <w:szCs w:val="22"/>
+              </w:rPr>
+              <w:t>28</w:t>
+            </w:r>
+            <w:r>
+              <w:rPr>
+                <w:rFonts w:ascii="Helvetica" w:eastAsia="Helvetica" w:hAnsi="Helvetica" w:cs="Helvetica"/>
+                <w:color w:val="000000"/>
+                <w:sz w:val="22"/>
+                <w:szCs w:val="22"/>
+              </w:rPr>
+              <w:t>%)</w:t>
             </w:r>
           </w:p>
         </w:tc>

</xml_diff>